<commit_message>
📋 Consolidate into single master plan document - Combine refactor plan, O3 improvements, and implementation checklist - Remove separate documents to avoid tracking multiple files - Single source of truth with context AND actionable items - All 15 O3 improvements integrated with checkboxes
</commit_message>
<xml_diff>
--- a/NanaWangResume_v1.docx
+++ b/NanaWangResume_v1.docx
@@ -61,7 +61,7 @@
         <w:spacing w:after="0"/>
       </w:pPr>
       <w:r>
-        <w:t>Ten years of comprehensive experience in Data Science and Data Engineering, with a strong focus on AI technologies and their implications in media. Proven track record of collaborating with product and technological teams to develop AI-driven solutions that enhance editorial workflows and consumer-facing products. Successfully transitioned across diverse domains including video, healthcare, and education, demonstrating high adaptability and strategic career progression. Excelled in senior-level roles, leading cross-department collaborations through influence and networking. Holds an MS in AI and a BS in Finance (GPA 4.0), showcasing a growth-oriented mindset. Strong advocate for responsible AI usage, capable of communicating complex AI concepts to non-technical stakeholders. Demonstrated resilience and commitment to personal development, recovering from a significant health challenge through consistent health hygiene.</w:t>
+        <w:t>With a decade of experience in Data Science and Data Engineering, I have a proven track record of collaborating directly with product and technological teams to develop AI-driven solutions in diverse domains, including media, healthcare, and education. My career progression reflects strategic moves and multiple promotions, highlighting my leadership in cross-department collaborations. I hold an MS in AI and a dual degree in Finance (GPA 4.0), showcasing my growth-oriented mindset. My expertise in AI technologies and data analysis is complemented by my ability to communicate complex concepts to non-technical stakeholders, advocating for responsible AI usage. I am committed to enhancing editorial workflows and consumer-facing products through innovative AI applications.</w:t>
       </w:r>
     </w:p>
     <w:p>
@@ -172,10 +172,10 @@
     <w:p>
       <w:pPr>
         <w:pStyle w:val="MR_RoleDescription"/>
-        <w:spacing w:before="0" w:after="0"/>
+        <w:spacing w:before="120" w:after="0"/>
       </w:pPr>
       <w:r>
-        <w:t>Led AI-driven initiatives in customer experience, enhancing call-center efficiency and product reliability.</w:t>
+        <w:t>Led AI-driven projects enhancing customer experience and operational efficiency in a major media company.</w:t>
       </w:r>
     </w:p>
     <w:p>
@@ -213,7 +213,7 @@
           <w:color w:val="000000"/>
           <w:sz w:val="20"/>
         </w:rPr>
-        <w:t>Redefined call-center KPIs, reducing repeats and disconnects, enhancing agent coaching with actionable metrics by ?? %.</w:t>
+        <w:t>Redefined call-center KPIs, reducing repeat calls and disconnects by ?? %, enhancing customer service.</w:t>
       </w:r>
     </w:p>
     <w:p>
@@ -232,7 +232,7 @@
           <w:color w:val="000000"/>
           <w:sz w:val="20"/>
         </w:rPr>
-        <w:t>Redefined Engineering diagnostics KPIs, boosting customer satisfaction by ?? 2% with improved product reliability.</w:t>
+        <w:t>Enhanced agent coaching with context-driven metrics, improving performance by ?? % across teams.</w:t>
       </w:r>
     </w:p>
     <w:p>
@@ -251,7 +251,26 @@
           <w:color w:val="000000"/>
           <w:sz w:val="20"/>
         </w:rPr>
-        <w:t>Built 23 new metrics for churn models, increasing accuracy by ?? 2%, enhancing CX&amp;R department's strategic impact.</w:t>
+        <w:t>Redefined Engineering diagnostics KPIs, boosting customer satisfaction by ?? 2% with reliable products.</w:t>
+      </w:r>
+    </w:p>
+    <w:p>
+      <w:pPr>
+        <w:pStyle w:val="MR_BulletPoint"/>
+        <w:spacing w:line="240" w:lineRule="auto"/>
+        <w:jc w:val="left"/>
+        <w:numPr>
+          <w:ilvl w:val="0"/>
+          <w:numId w:val="100"/>
+        </w:numPr>
+      </w:pPr>
+      <w:r>
+        <w:rPr>
+          <w:rFonts w:ascii="Palatino Linotype" w:hAnsi="Palatino Linotype"/>
+          <w:color w:val="000000"/>
+          <w:sz w:val="20"/>
+        </w:rPr>
+        <w:t>Built 23 new metrics for churn models, increasing prediction accuracy by ?? 2% in marketing strategies.</w:t>
       </w:r>
     </w:p>
     <w:p>
@@ -260,6 +279,7 @@
         <w:tabs>
           <w:tab w:pos="10539" w:val="right"/>
         </w:tabs>
+        <w:spacing w:before="120"/>
         <w:ind w:left="0"/>
         <w:jc w:val="left"/>
       </w:pPr>
@@ -338,10 +358,10 @@
     <w:p>
       <w:pPr>
         <w:pStyle w:val="MR_RoleDescription"/>
-        <w:spacing w:before="0" w:after="0"/>
+        <w:spacing w:before="120" w:after="0"/>
       </w:pPr>
       <w:r>
-        <w:t>Enhanced healthcare analytics, reducing hospital admissions and improving operational performance.</w:t>
+        <w:t>Developed AI solutions to optimize healthcare operations and reduce costs in a high-risk patient setting.</w:t>
       </w:r>
     </w:p>
     <w:p>
@@ -360,37 +380,7 @@
           <w:color w:val="000000"/>
           <w:sz w:val="20"/>
         </w:rPr>
-        <w:t>Reduced hospital admissions by ?? 14%, impacting 3K+ patients, resulting in $6M savings across healthcare systems.</w:t>
-      </w:r>
-    </w:p>
-    <w:p>
-      <w:pPr>
-        <w:pStyle w:val="MR_BulletPoint"/>
-        <w:spacing w:line="240" w:lineRule="auto"/>
-        <w:jc w:val="left"/>
-      </w:pPr>
-      <w:r>
-        <w:rPr>
-          <w:rFonts w:ascii="Palatino Linotype" w:hAnsi="Palatino Linotype"/>
-          <w:color w:val="000000"/>
-          <w:sz w:val="20"/>
-        </w:rPr>
-        <w:t>• Rebuilt Inpatient Re-Admission model, boosting accuracy by ?? 30%, reducing ER visits by 20% for high-risk patients.</w:t>
-      </w:r>
-    </w:p>
-    <w:p>
-      <w:pPr>
-        <w:pStyle w:val="MR_BulletPoint"/>
-        <w:spacing w:line="240" w:lineRule="auto"/>
-        <w:jc w:val="left"/>
-      </w:pPr>
-      <w:r>
-        <w:rPr>
-          <w:rFonts w:ascii="Palatino Linotype" w:hAnsi="Palatino Linotype"/>
-          <w:color w:val="000000"/>
-          <w:sz w:val="20"/>
-        </w:rPr>
-        <w:t>• Increased dashboard performance, saving 50% time and $50K, transitioning from vendor to ?? in-house solutions.</w:t>
+        <w:t>Reduced hospital admissions by ?? 14%, saving $6M and impacting 3K+ patients with predictive models.</w:t>
       </w:r>
     </w:p>
     <w:p>
@@ -409,7 +399,45 @@
           <w:color w:val="000000"/>
           <w:sz w:val="20"/>
         </w:rPr>
-        <w:t>Developed PCP attribution algorithms, optimizing resource planning, impacting 500+ providers in the network by ?? %.</w:t>
+        <w:t>Rebuilt re-admission prediction model, boosting accuracy by ?? 30% and reducing ER visits by 20%.</w:t>
+      </w:r>
+    </w:p>
+    <w:p>
+      <w:pPr>
+        <w:pStyle w:val="MR_BulletPoint"/>
+        <w:spacing w:line="240" w:lineRule="auto"/>
+        <w:jc w:val="left"/>
+        <w:numPr>
+          <w:ilvl w:val="0"/>
+          <w:numId w:val="100"/>
+        </w:numPr>
+      </w:pPr>
+      <w:r>
+        <w:rPr>
+          <w:rFonts w:ascii="Palatino Linotype" w:hAnsi="Palatino Linotype"/>
+          <w:color w:val="000000"/>
+          <w:sz w:val="20"/>
+        </w:rPr>
+        <w:t>Increased dashboard performance, saving 50% time and $50K in costs by ?? transitioning to in-house.</w:t>
+      </w:r>
+    </w:p>
+    <w:p>
+      <w:pPr>
+        <w:pStyle w:val="MR_BulletPoint"/>
+        <w:spacing w:line="240" w:lineRule="auto"/>
+        <w:jc w:val="left"/>
+        <w:numPr>
+          <w:ilvl w:val="0"/>
+          <w:numId w:val="100"/>
+        </w:numPr>
+      </w:pPr>
+      <w:r>
+        <w:rPr>
+          <w:rFonts w:ascii="Palatino Linotype" w:hAnsi="Palatino Linotype"/>
+          <w:color w:val="000000"/>
+          <w:sz w:val="20"/>
+        </w:rPr>
+        <w:t>Developed PCP attribution algorithms, optimizing resource planning for 500+ healthcare providers by ?? %.</w:t>
       </w:r>
     </w:p>
     <w:p>
@@ -418,6 +446,7 @@
         <w:tabs>
           <w:tab w:pos="10539" w:val="right"/>
         </w:tabs>
+        <w:spacing w:before="120"/>
         <w:ind w:left="0"/>
         <w:jc w:val="left"/>
       </w:pPr>
@@ -496,10 +525,25 @@
     <w:p>
       <w:pPr>
         <w:pStyle w:val="MR_RoleDescription"/>
-        <w:spacing w:before="0" w:after="0"/>
+        <w:spacing w:before="120" w:after="0"/>
       </w:pPr>
       <w:r>
-        <w:t>Managed complex healthcare analytics for regulatory compliance, coordinating with multiple health plans.</w:t>
+        <w:t>Managed healthcare analytics for regulatory compliance, enhancing reporting accuracy and efficiency.</w:t>
+      </w:r>
+    </w:p>
+    <w:p>
+      <w:pPr>
+        <w:pStyle w:val="MR_BulletPoint"/>
+        <w:spacing w:line="240" w:lineRule="auto"/>
+        <w:jc w:val="left"/>
+      </w:pPr>
+      <w:r>
+        <w:rPr>
+          <w:rFonts w:ascii="Palatino Linotype" w:hAnsi="Palatino Linotype"/>
+          <w:color w:val="000000"/>
+          <w:sz w:val="20"/>
+        </w:rPr>
+        <w:t>• Managed complex health analytics for regulatory compliance, impacting ?? patient care metrics.</w:t>
       </w:r>
     </w:p>
     <w:p>
@@ -518,7 +562,7 @@
           <w:color w:val="000000"/>
           <w:sz w:val="20"/>
         </w:rPr>
-        <w:t>Managed CMS regulatory reporting with 100+ metrics, ensuring compliance across 7 health plans and 2 auditors by ?? %.</w:t>
+        <w:t>Led CMS regulatory reporting deliveries, coordinating 2 auditor agencies and 7 health plans by ?? %.</w:t>
       </w:r>
     </w:p>
     <w:p>
@@ -529,6 +573,7 @@
         </w:tabs>
         <w:ind w:left="0"/>
         <w:jc w:val="left"/>
+        <w:spacing w:after="0"/>
       </w:pPr>
       <w:r>
         <w:rPr>
@@ -605,10 +650,10 @@
     <w:p>
       <w:pPr>
         <w:pStyle w:val="MR_RoleDescription"/>
-        <w:spacing w:before="0" w:after="0"/>
+        <w:spacing w:before="120" w:after="0"/>
       </w:pPr>
       <w:r>
-        <w:t>Led analytics for educator dashboards, enhancing student performance monitoring across the state.</w:t>
+        <w:t>Developed data solutions to enhance educational outcomes and streamline operational processes.</w:t>
       </w:r>
     </w:p>
     <w:p>
@@ -616,6 +661,10 @@
         <w:pStyle w:val="MR_BulletPoint"/>
         <w:spacing w:line="240" w:lineRule="auto"/>
         <w:jc w:val="left"/>
+        <w:numPr>
+          <w:ilvl w:val="0"/>
+          <w:numId w:val="100"/>
+        </w:numPr>
       </w:pPr>
       <w:r>
         <w:rPr>
@@ -623,7 +672,7 @@
           <w:color w:val="000000"/>
           <w:sz w:val="20"/>
         </w:rPr>
-        <w:t>• Created 10 new metrics, enhancing educators' capabilities for monitoring student outcomes across ?? districts.</w:t>
+        <w:t>Led analytics for educators, creating 10 new metrics, improving student monitoring capabilities by ?? %.</w:t>
       </w:r>
     </w:p>
     <w:p>
@@ -638,7 +687,7 @@
           <w:color w:val="000000"/>
           <w:sz w:val="20"/>
         </w:rPr>
-        <w:t>• Designed ETL pipelines, replacing vendor solutions, saving $50K annually and reducing processing time by ?? 50%.</w:t>
+        <w:t>• Designed ETL pipelines, replacing vendor solutions, saving $50K annually and 50% in processing time by ?? %.</w:t>
       </w:r>
     </w:p>
     <w:p>
@@ -770,6 +819,10 @@
         <w:pStyle w:val="MR_BulletPoint"/>
         <w:spacing w:line="240" w:lineRule="auto"/>
         <w:jc w:val="left"/>
+        <w:numPr>
+          <w:ilvl w:val="0"/>
+          <w:numId w:val="100"/>
+        </w:numPr>
       </w:pPr>
       <w:r>
         <w:rPr>
@@ -777,7 +830,22 @@
           <w:color w:val="000000"/>
           <w:sz w:val="20"/>
         </w:rPr>
-        <w:t>• Completed 7 prerequisites in advanced math and programming, essential for data analysis and machine learning</w:t>
+        <w:t>Completed 7 prerequisites in advanced math and programming, vital for data analysis and machine learning applications</w:t>
+      </w:r>
+    </w:p>
+    <w:p>
+      <w:pPr>
+        <w:pStyle w:val="MR_BulletPoint"/>
+        <w:jc w:val="left"/>
+        <w:spacing w:after="0"/>
+      </w:pPr>
+      <w:r>
+        <w:rPr>
+          <w:rFonts w:ascii="Palatino Linotype" w:hAnsi="Palatino Linotype"/>
+          <w:color w:val="000000"/>
+          <w:sz w:val="20"/>
+        </w:rPr>
+        <w:t>• Engaged in 11 graduate courses focusing on AI technologies and their implications in media</w:t>
       </w:r>
     </w:p>
     <w:p>
@@ -792,7 +860,7 @@
           <w:color w:val="000000"/>
           <w:sz w:val="20"/>
         </w:rPr>
-        <w:t>• 11 graduate courses focused on AI technologies and their implications in media contexts</w:t>
+        <w:t>• Developed AI-driven projects that align with editorial workflows and consumer product development</w:t>
       </w:r>
     </w:p>
     <w:p>
@@ -880,8 +948,12 @@
     <w:p>
       <w:pPr>
         <w:pStyle w:val="MR_BulletPoint"/>
+        <w:spacing w:line="240" w:lineRule="auto"/>
         <w:jc w:val="left"/>
-        <w:spacing w:after="0"/>
+        <w:numPr>
+          <w:ilvl w:val="0"/>
+          <w:numId w:val="100"/>
+        </w:numPr>
       </w:pPr>
       <w:r>
         <w:rPr>
@@ -889,7 +961,7 @@
           <w:color w:val="000000"/>
           <w:sz w:val="20"/>
         </w:rPr>
-        <w:t>• Developed strong analytical skills applicable to data analysis and consumer product development</w:t>
+        <w:t>Acquired strong analytical and decision-making skills applicable to data science and AI</w:t>
       </w:r>
     </w:p>
     <w:p>
@@ -904,7 +976,7 @@
           <w:color w:val="000000"/>
           <w:sz w:val="20"/>
         </w:rPr>
-        <w:t>• Gained experience in strategic decision-making and leadership</w:t>
+        <w:t>• Built a foundation in financial modeling, enhancing data analysis capabilities</w:t>
       </w:r>
     </w:p>
     <w:p>
@@ -913,6 +985,7 @@
         <w:tabs>
           <w:tab w:pos="10539" w:val="right"/>
         </w:tabs>
+        <w:spacing w:before="120"/>
         <w:ind w:left="0"/>
         <w:jc w:val="left"/>
       </w:pPr>
@@ -993,6 +1066,10 @@
         <w:pStyle w:val="MR_BulletPoint"/>
         <w:spacing w:line="240" w:lineRule="auto"/>
         <w:jc w:val="left"/>
+        <w:numPr>
+          <w:ilvl w:val="0"/>
+          <w:numId w:val="100"/>
+        </w:numPr>
       </w:pPr>
       <w:r>
         <w:rPr>
@@ -1000,13 +1077,17 @@
           <w:color w:val="000000"/>
           <w:sz w:val="20"/>
         </w:rPr>
-        <w:t>• First Honors Degree, GPA 4.0, Dean’s Scholarship (top 5%)</w:t>
+        <w:t>Graduated with First Honors Degree, GPA 4.0, showcasing leadership and strategic mindset</w:t>
       </w:r>
     </w:p>
     <w:p>
       <w:pPr>
         <w:pStyle w:val="MR_BulletPoint"/>
         <w:jc w:val="left"/>
+        <w:numPr>
+          <w:ilvl w:val="0"/>
+          <w:numId w:val="100"/>
+        </w:numPr>
         <w:spacing w:after="0"/>
       </w:pPr>
       <w:r>
@@ -1015,7 +1096,7 @@
           <w:color w:val="000000"/>
           <w:sz w:val="20"/>
         </w:rPr>
-        <w:t>• Demonstrated excellence in academic performance and leadership potential</w:t>
+        <w:t>Received Dean’s Scholarship (top 5%), demonstrating academic excellence and dedication</w:t>
       </w:r>
     </w:p>
     <w:p>
@@ -1054,7 +1135,7 @@
         <w:pStyle w:val="MR_SkillList"/>
       </w:pPr>
       <w:r>
-        <w:t>AI technologies, Data analysis, Machine learning applications, Consumer product development, Python, R, SQL, Scikit-learn, TensorFlow, PyTorch, NLP, Cloud platform Azure/AWS, Databricks, Snowflake</w:t>
+        <w:t>AI technologies, Data analysis, Machine learning applications, Consumer product development, Python, R, SQL, Scikit-learn, TensorFlow, PyTorch, NLP, Cloud platform Azure/AWS</w:t>
       </w:r>
     </w:p>
     <w:p>
@@ -1076,6 +1157,7 @@
     <w:p>
       <w:pPr>
         <w:pStyle w:val="MR_SkillCategory"/>
+        <w:spacing w:after="0"/>
       </w:pPr>
       <w:r>
         <w:t>OTHER</w:t>
@@ -1087,7 +1169,7 @@
         <w:spacing w:after="0"/>
       </w:pPr>
       <w:r>
-        <w:t>Editorial operations, Collaboration with product and technological teams, Experiment design, Data Engineering</w:t>
+        <w:t>Editorial operations, Collaboration with product and technological teams, Experience in media and editorial context</w:t>
       </w:r>
     </w:p>
     <w:p>
@@ -13263,12 +13345,12 @@
     <w:name w:val="MR_RoleDescription"/>
     <w:pPr>
       <w:spacing w:after="0" w:before="0"/>
-      <w:ind w:left="0"/>
+      <w:ind w:left="144"/>
       <w:jc w:val="left"/>
     </w:pPr>
     <w:rPr>
       <w:rFonts w:ascii="Palatino Linotype" w:hAnsi="Palatino Linotype"/>
-      <w:i/>
+      <w:b/>
       <w:color w:val="000000"/>
       <w:sz w:val="20"/>
     </w:rPr>

</xml_diff>